<commit_message>
add tile-gpu for mali
</commit_message>
<xml_diff>
--- a/dx910DriverPF02Doc.docx
+++ b/dx910DriverPF02Doc.docx
@@ -821,11 +821,11 @@
         </w:rPr>
       </w:pPr>
       <w:bookmarkStart w:id="0" w:name="_Toc295497817"/>
-      <w:bookmarkStart w:id="1" w:name="_Toc295291030"/>
-      <w:bookmarkStart w:id="2" w:name="_Toc261112287"/>
-      <w:bookmarkStart w:id="3" w:name="_Toc261695909"/>
-      <w:bookmarkStart w:id="4" w:name="_Toc262064942"/>
-      <w:bookmarkStart w:id="5" w:name="_Toc261695782"/>
+      <w:bookmarkStart w:id="1" w:name="_Toc261695782"/>
+      <w:bookmarkStart w:id="2" w:name="_Toc262064942"/>
+      <w:bookmarkStart w:id="3" w:name="_Toc261112287"/>
+      <w:bookmarkStart w:id="4" w:name="_Toc295291030"/>
+      <w:bookmarkStart w:id="5" w:name="_Toc261695909"/>
       <w:r>
         <w:rPr>
           <w:rFonts w:hint="eastAsia" w:ascii="微软雅黑" w:hAnsi="微软雅黑"/>
@@ -1752,6 +1752,231 @@
           <w:rFonts w:ascii="Times New Roman" w:hAnsi="Times New Roman" w:eastAsia="微软雅黑"/>
           <w:b w:val="0"/>
         </w:rPr>
+        <w:t>MALI GPU设计思路</w:t>
+      </w:r>
+    </w:p>
+    <w:p>
+      <w:pPr>
+        <w:adjustRightInd w:val="0"/>
+        <w:snapToGrid w:val="0"/>
+      </w:pPr>
+      <w:bookmarkStart w:id="10" w:name="_GoBack"/>
+      <w:r>
+        <w:drawing>
+          <wp:inline distT="0" distB="0" distL="114300" distR="114300">
+            <wp:extent cx="5267960" cy="1929130"/>
+            <wp:effectExtent l="0" t="0" r="8890" b="13970"/>
+            <wp:docPr id="4" name="图片 4"/>
+            <wp:cNvGraphicFramePr>
+              <a:graphicFrameLocks xmlns:a="http://schemas.openxmlformats.org/drawingml/2006/main" noChangeAspect="1"/>
+            </wp:cNvGraphicFramePr>
+            <a:graphic xmlns:a="http://schemas.openxmlformats.org/drawingml/2006/main">
+              <a:graphicData uri="http://schemas.openxmlformats.org/drawingml/2006/picture">
+                <pic:pic xmlns:pic="http://schemas.openxmlformats.org/drawingml/2006/picture">
+                  <pic:nvPicPr>
+                    <pic:cNvPr id="4" name="图片 4"/>
+                    <pic:cNvPicPr>
+                      <a:picLocks noChangeAspect="1"/>
+                    </pic:cNvPicPr>
+                  </pic:nvPicPr>
+                  <pic:blipFill>
+                    <a:blip r:embed="rId8"/>
+                    <a:stretch>
+                      <a:fillRect/>
+                    </a:stretch>
+                  </pic:blipFill>
+                  <pic:spPr>
+                    <a:xfrm>
+                      <a:off x="0" y="0"/>
+                      <a:ext cx="5267960" cy="1929130"/>
+                    </a:xfrm>
+                    <a:prstGeom prst="rect">
+                      <a:avLst/>
+                    </a:prstGeom>
+                    <a:noFill/>
+                    <a:ln w="9525">
+                      <a:noFill/>
+                      <a:miter/>
+                    </a:ln>
+                  </pic:spPr>
+                </pic:pic>
+              </a:graphicData>
+            </a:graphic>
+          </wp:inline>
+        </w:drawing>
+      </w:r>
+      <w:bookmarkEnd w:id="10"/>
+    </w:p>
+    <w:p>
+      <w:pPr>
+        <w:adjustRightInd w:val="0"/>
+        <w:snapToGrid w:val="0"/>
+      </w:pPr>
+      <w:r>
+        <w:drawing>
+          <wp:inline distT="0" distB="0" distL="114300" distR="114300">
+            <wp:extent cx="5272405" cy="2547620"/>
+            <wp:effectExtent l="0" t="0" r="4445" b="5080"/>
+            <wp:docPr id="20" name="图片 20"/>
+            <wp:cNvGraphicFramePr>
+              <a:graphicFrameLocks xmlns:a="http://schemas.openxmlformats.org/drawingml/2006/main" noChangeAspect="1"/>
+            </wp:cNvGraphicFramePr>
+            <a:graphic xmlns:a="http://schemas.openxmlformats.org/drawingml/2006/main">
+              <a:graphicData uri="http://schemas.openxmlformats.org/drawingml/2006/picture">
+                <pic:pic xmlns:pic="http://schemas.openxmlformats.org/drawingml/2006/picture">
+                  <pic:nvPicPr>
+                    <pic:cNvPr id="20" name="图片 20"/>
+                    <pic:cNvPicPr>
+                      <a:picLocks noChangeAspect="1"/>
+                    </pic:cNvPicPr>
+                  </pic:nvPicPr>
+                  <pic:blipFill>
+                    <a:blip r:embed="rId9"/>
+                    <a:stretch>
+                      <a:fillRect/>
+                    </a:stretch>
+                  </pic:blipFill>
+                  <pic:spPr>
+                    <a:xfrm>
+                      <a:off x="0" y="0"/>
+                      <a:ext cx="5272405" cy="2547620"/>
+                    </a:xfrm>
+                    <a:prstGeom prst="rect">
+                      <a:avLst/>
+                    </a:prstGeom>
+                    <a:noFill/>
+                    <a:ln w="9525">
+                      <a:noFill/>
+                      <a:miter/>
+                    </a:ln>
+                  </pic:spPr>
+                </pic:pic>
+              </a:graphicData>
+            </a:graphic>
+          </wp:inline>
+        </w:drawing>
+      </w:r>
+    </w:p>
+    <w:p>
+      <w:pPr>
+        <w:adjustRightInd w:val="0"/>
+        <w:snapToGrid w:val="0"/>
+      </w:pPr>
+      <w:r>
+        <w:drawing>
+          <wp:inline distT="0" distB="0" distL="114300" distR="114300">
+            <wp:extent cx="5269230" cy="3200400"/>
+            <wp:effectExtent l="0" t="0" r="7620" b="0"/>
+            <wp:docPr id="21" name="图片 21"/>
+            <wp:cNvGraphicFramePr>
+              <a:graphicFrameLocks xmlns:a="http://schemas.openxmlformats.org/drawingml/2006/main" noChangeAspect="1"/>
+            </wp:cNvGraphicFramePr>
+            <a:graphic xmlns:a="http://schemas.openxmlformats.org/drawingml/2006/main">
+              <a:graphicData uri="http://schemas.openxmlformats.org/drawingml/2006/picture">
+                <pic:pic xmlns:pic="http://schemas.openxmlformats.org/drawingml/2006/picture">
+                  <pic:nvPicPr>
+                    <pic:cNvPr id="21" name="图片 21"/>
+                    <pic:cNvPicPr>
+                      <a:picLocks noChangeAspect="1"/>
+                    </pic:cNvPicPr>
+                  </pic:nvPicPr>
+                  <pic:blipFill>
+                    <a:blip r:embed="rId10"/>
+                    <a:stretch>
+                      <a:fillRect/>
+                    </a:stretch>
+                  </pic:blipFill>
+                  <pic:spPr>
+                    <a:xfrm>
+                      <a:off x="0" y="0"/>
+                      <a:ext cx="5269230" cy="3200400"/>
+                    </a:xfrm>
+                    <a:prstGeom prst="rect">
+                      <a:avLst/>
+                    </a:prstGeom>
+                    <a:noFill/>
+                    <a:ln w="9525">
+                      <a:noFill/>
+                      <a:miter/>
+                    </a:ln>
+                  </pic:spPr>
+                </pic:pic>
+              </a:graphicData>
+            </a:graphic>
+          </wp:inline>
+        </w:drawing>
+      </w:r>
+    </w:p>
+    <w:p>
+      <w:pPr>
+        <w:adjustRightInd w:val="0"/>
+        <w:snapToGrid w:val="0"/>
+      </w:pPr>
+      <w:r>
+        <w:drawing>
+          <wp:inline distT="0" distB="0" distL="114300" distR="114300">
+            <wp:extent cx="5267960" cy="2774315"/>
+            <wp:effectExtent l="0" t="0" r="8890" b="6985"/>
+            <wp:docPr id="22" name="图片 22"/>
+            <wp:cNvGraphicFramePr>
+              <a:graphicFrameLocks xmlns:a="http://schemas.openxmlformats.org/drawingml/2006/main" noChangeAspect="1"/>
+            </wp:cNvGraphicFramePr>
+            <a:graphic xmlns:a="http://schemas.openxmlformats.org/drawingml/2006/main">
+              <a:graphicData uri="http://schemas.openxmlformats.org/drawingml/2006/picture">
+                <pic:pic xmlns:pic="http://schemas.openxmlformats.org/drawingml/2006/picture">
+                  <pic:nvPicPr>
+                    <pic:cNvPr id="22" name="图片 22"/>
+                    <pic:cNvPicPr>
+                      <a:picLocks noChangeAspect="1"/>
+                    </pic:cNvPicPr>
+                  </pic:nvPicPr>
+                  <pic:blipFill>
+                    <a:blip r:embed="rId11"/>
+                    <a:stretch>
+                      <a:fillRect/>
+                    </a:stretch>
+                  </pic:blipFill>
+                  <pic:spPr>
+                    <a:xfrm>
+                      <a:off x="0" y="0"/>
+                      <a:ext cx="5267960" cy="2774315"/>
+                    </a:xfrm>
+                    <a:prstGeom prst="rect">
+                      <a:avLst/>
+                    </a:prstGeom>
+                    <a:noFill/>
+                    <a:ln w="9525">
+                      <a:noFill/>
+                      <a:miter/>
+                    </a:ln>
+                  </pic:spPr>
+                </pic:pic>
+              </a:graphicData>
+            </a:graphic>
+          </wp:inline>
+        </w:drawing>
+      </w:r>
+    </w:p>
+    <w:p>
+      <w:pPr>
+        <w:pStyle w:val="5"/>
+        <w:numPr>
+          <w:ilvl w:val="2"/>
+          <w:numId w:val="1"/>
+        </w:numPr>
+        <w:adjustRightInd w:val="0"/>
+        <w:snapToGrid w:val="0"/>
+        <w:spacing w:before="0" w:after="0" w:line="240" w:lineRule="auto"/>
+        <w:rPr>
+          <w:rFonts w:ascii="Times New Roman" w:hAnsi="Times New Roman" w:eastAsia="微软雅黑"/>
+          <w:b w:val="0"/>
+        </w:rPr>
+      </w:pPr>
+      <w:r>
+        <w:rPr>
+          <w:rFonts w:ascii="Times New Roman" w:hAnsi="Times New Roman" w:eastAsia="微软雅黑"/>
+          <w:b w:val="0"/>
+        </w:rPr>
         <w:t>使用步骤及分析过程</w:t>
       </w:r>
     </w:p>
@@ -1853,7 +2078,7 @@
                     </pic:cNvPicPr>
                   </pic:nvPicPr>
                   <pic:blipFill>
-                    <a:blip r:embed="rId8"/>
+                    <a:blip r:embed="rId12"/>
                     <a:stretch>
                       <a:fillRect/>
                     </a:stretch>
@@ -1912,7 +2137,7 @@
                     </pic:cNvPicPr>
                   </pic:nvPicPr>
                   <pic:blipFill>
-                    <a:blip r:embed="rId9"/>
+                    <a:blip r:embed="rId13"/>
                     <a:stretch>
                       <a:fillRect/>
                     </a:stretch>
@@ -1996,7 +2221,7 @@
                     </pic:cNvPicPr>
                   </pic:nvPicPr>
                   <pic:blipFill>
-                    <a:blip r:embed="rId10"/>
+                    <a:blip r:embed="rId14"/>
                     <a:stretch>
                       <a:fillRect/>
                     </a:stretch>
@@ -2112,7 +2337,7 @@
                     </pic:cNvPicPr>
                   </pic:nvPicPr>
                   <pic:blipFill>
-                    <a:blip r:embed="rId11"/>
+                    <a:blip r:embed="rId15"/>
                     <a:srcRect/>
                     <a:stretch>
                       <a:fillRect/>
@@ -2204,7 +2429,7 @@
                     </pic:cNvPicPr>
                   </pic:nvPicPr>
                   <pic:blipFill>
-                    <a:blip r:embed="rId12"/>
+                    <a:blip r:embed="rId16"/>
                     <a:stretch>
                       <a:fillRect/>
                     </a:stretch>
@@ -2282,7 +2507,7 @@
                     </pic:cNvPicPr>
                   </pic:nvPicPr>
                   <pic:blipFill>
-                    <a:blip r:embed="rId13"/>
+                    <a:blip r:embed="rId17"/>
                     <a:srcRect/>
                     <a:stretch>
                       <a:fillRect/>
@@ -2341,7 +2566,7 @@
                     </pic:cNvPicPr>
                   </pic:nvPicPr>
                   <pic:blipFill>
-                    <a:blip r:embed="rId14"/>
+                    <a:blip r:embed="rId18"/>
                     <a:srcRect/>
                     <a:stretch>
                       <a:fillRect/>
@@ -2417,7 +2642,7 @@
                     </pic:cNvPicPr>
                   </pic:nvPicPr>
                   <pic:blipFill>
-                    <a:blip r:embed="rId15"/>
+                    <a:blip r:embed="rId19"/>
                     <a:stretch>
                       <a:fillRect/>
                     </a:stretch>
@@ -2503,7 +2728,7 @@
                     </pic:cNvPicPr>
                   </pic:nvPicPr>
                   <pic:blipFill>
-                    <a:blip r:embed="rId16"/>
+                    <a:blip r:embed="rId20"/>
                     <a:stretch>
                       <a:fillRect/>
                     </a:stretch>
@@ -2558,7 +2783,7 @@
                     </pic:cNvPicPr>
                   </pic:nvPicPr>
                   <pic:blipFill>
-                    <a:blip r:embed="rId17"/>
+                    <a:blip r:embed="rId21"/>
                     <a:stretch>
                       <a:fillRect/>
                     </a:stretch>
@@ -2614,7 +2839,7 @@
                     </pic:cNvPicPr>
                   </pic:nvPicPr>
                   <pic:blipFill>
-                    <a:blip r:embed="rId18"/>
+                    <a:blip r:embed="rId22"/>
                     <a:srcRect/>
                     <a:stretch>
                       <a:fillRect/>
@@ -3288,7 +3513,7 @@
                     </pic:cNvPicPr>
                   </pic:nvPicPr>
                   <pic:blipFill>
-                    <a:blip r:embed="rId19"/>
+                    <a:blip r:embed="rId23"/>
                     <a:stretch>
                       <a:fillRect/>
                     </a:stretch>
@@ -3390,7 +3615,7 @@
                     </pic:cNvPicPr>
                   </pic:nvPicPr>
                   <pic:blipFill>
-                    <a:blip r:embed="rId20"/>
+                    <a:blip r:embed="rId24"/>
                     <a:stretch>
                       <a:fillRect/>
                     </a:stretch>
@@ -3446,8 +3671,6 @@
       <w:r>
         <w:t>参见参考资料dx910DriverPF02.xlsx</w:t>
       </w:r>
-      <w:bookmarkStart w:id="10" w:name="_GoBack"/>
-      <w:bookmarkEnd w:id="10"/>
     </w:p>
     <w:p>
       <w:pPr>
@@ -3499,7 +3722,7 @@
                     </pic:cNvPicPr>
                   </pic:nvPicPr>
                   <pic:blipFill>
-                    <a:blip r:embed="rId21"/>
+                    <a:blip r:embed="rId25"/>
                     <a:stretch>
                       <a:fillRect/>
                     </a:stretch>
@@ -3553,10 +3776,7 @@
         <w:ind w:firstLine="420" w:firstLineChars="0"/>
       </w:pPr>
       <w:r>
-        <w:t>参见参考资料</w:t>
-      </w:r>
-      <w:r>
-        <w:t>dx910DriverPF02.xlsx</w:t>
+        <w:t>参见参考资料dx910DriverPF02.xlsx</w:t>
       </w:r>
     </w:p>
     <w:p>
@@ -3629,7 +3849,7 @@
                     </pic:cNvPicPr>
                   </pic:nvPicPr>
                   <pic:blipFill>
-                    <a:blip r:embed="rId22"/>
+                    <a:blip r:embed="rId26"/>
                     <a:stretch>
                       <a:fillRect/>
                     </a:stretch>
@@ -3718,7 +3938,7 @@
                     </pic:cNvPicPr>
                   </pic:nvPicPr>
                   <pic:blipFill>
-                    <a:blip r:embed="rId23"/>
+                    <a:blip r:embed="rId27"/>
                     <a:stretch>
                       <a:fillRect/>
                     </a:stretch>
@@ -3777,7 +3997,7 @@
                     </pic:cNvPicPr>
                   </pic:nvPicPr>
                   <pic:blipFill>
-                    <a:blip r:embed="rId24"/>
+                    <a:blip r:embed="rId28"/>
                     <a:stretch>
                       <a:fillRect/>
                     </a:stretch>
@@ -3836,7 +4056,7 @@
                     </pic:cNvPicPr>
                   </pic:nvPicPr>
                   <pic:blipFill>
-                    <a:blip r:embed="rId25"/>
+                    <a:blip r:embed="rId29"/>
                     <a:stretch>
                       <a:fillRect/>
                     </a:stretch>
@@ -3926,7 +4146,7 @@
                     </pic:cNvPicPr>
                   </pic:nvPicPr>
                   <pic:blipFill>
-                    <a:blip r:embed="rId26"/>
+                    <a:blip r:embed="rId30"/>
                     <a:stretch>
                       <a:fillRect/>
                     </a:stretch>
@@ -3986,7 +4206,7 @@
                     </pic:cNvPicPr>
                   </pic:nvPicPr>
                   <pic:blipFill>
-                    <a:blip r:embed="rId27"/>
+                    <a:blip r:embed="rId31"/>
                     <a:stretch>
                       <a:fillRect/>
                     </a:stretch>
@@ -4431,7 +4651,7 @@
     <w:lsdException w:qFormat="1" w:unhideWhenUsed="0" w:uiPriority="10" w:semiHidden="0" w:name="Title"/>
     <w:lsdException w:uiPriority="99" w:name="Closing"/>
     <w:lsdException w:uiPriority="99" w:name="Signature"/>
-    <w:lsdException w:uiPriority="1" w:name="Default Paragraph Font"/>
+    <w:lsdException w:uiPriority="1" w:semiHidden="0" w:name="Default Paragraph Font"/>
     <w:lsdException w:uiPriority="99" w:name="Body Text"/>
     <w:lsdException w:uiPriority="99" w:name="Body Text Indent"/>
     <w:lsdException w:uiPriority="99" w:name="List Continue"/>
@@ -4469,7 +4689,7 @@
     <w:lsdException w:uiPriority="99" w:name="HTML Sample"/>
     <w:lsdException w:uiPriority="99" w:name="HTML Typewriter"/>
     <w:lsdException w:uiPriority="99" w:name="HTML Variable"/>
-    <w:lsdException w:qFormat="1" w:uiPriority="99" w:name="Normal Table"/>
+    <w:lsdException w:qFormat="1" w:uiPriority="99" w:semiHidden="0" w:name="Normal Table"/>
     <w:lsdException w:uiPriority="99" w:name="annotation subject"/>
     <w:lsdException w:uiPriority="99" w:name="Table Simple 1"/>
     <w:lsdException w:uiPriority="99" w:name="Table Simple 2"/>

</xml_diff>